<commit_message>
added pre-lab and workshop questions
</commit_message>
<xml_diff>
--- a/01_workshop-II.docx
+++ b/01_workshop-II.docx
@@ -133,7 +133,7 @@
       <w:r>
         <w:t xml:space="preserve">: </w:t>
       </w:r>
-      <w:hyperlink r:id="rId7" w:history="1">
+      <w:hyperlink r:id="rId7" w:anchor="tab-4975-1" w:history="1">
         <w:r>
           <w:rPr>
             <w:rStyle w:val="Hyperlink"/>
@@ -149,6 +149,17 @@
       <w:r>
         <w:t xml:space="preserve">TPM data: </w:t>
       </w:r>
+      <w:hyperlink r:id="rId8" w:history="1">
+        <w:r>
+          <w:rPr>
+            <w:rStyle w:val="Hyperlink"/>
+          </w:rPr>
+          <w:t>https://github.com/melsadany/BfB-M5_RNA-seq-tut/blob/main/data/GSE230679_20230425_psychadelic_study_tpm_matrix.csv</w:t>
+        </w:r>
+      </w:hyperlink>
+      <w:r>
+        <w:t xml:space="preserve"> </w:t>
+      </w:r>
     </w:p>
     <w:p/>
     <w:p>
@@ -208,7 +219,7 @@
       <w:r>
         <w:t xml:space="preserve"> server: </w:t>
       </w:r>
-      <w:hyperlink r:id="rId8" w:history="1">
+      <w:hyperlink r:id="rId9" w:anchor="tab-4975-1" w:history="1">
         <w:r>
           <w:rPr>
             <w:rStyle w:val="Hyperlink"/>
@@ -308,7 +319,7 @@
           </mc:Choice>
           <mc:Fallback>
             <w:pict>
-              <v:rect w14:anchorId="26A1476D" id="Rectangle 62" o:spid="_x0000_s1026" style="position:absolute;margin-left:378.65pt;margin-top:229.55pt;width:24.5pt;height:12.75pt;z-index:251663360;visibility:visible;mso-wrap-style:square;mso-width-percent:0;mso-height-percent:0;mso-wrap-distance-left:9pt;mso-wrap-distance-top:0;mso-wrap-distance-right:9pt;mso-wrap-distance-bottom:0;mso-position-horizontal:absolute;mso-position-horizontal-relative:text;mso-position-vertical:absolute;mso-position-vertical-relative:text;mso-width-percent:0;mso-height-percent:0;mso-width-relative:margin;mso-height-relative:margin;v-text-anchor:middle" o:gfxdata="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" filled="f" strokecolor="#c00000" strokeweight="2.25pt"/>
+              <v:rect w14:anchorId="7F087776" id="Rectangle 62" o:spid="_x0000_s1026" style="position:absolute;margin-left:378.65pt;margin-top:229.55pt;width:24.5pt;height:12.75pt;z-index:251663360;visibility:visible;mso-wrap-style:square;mso-width-percent:0;mso-height-percent:0;mso-wrap-distance-left:9pt;mso-wrap-distance-top:0;mso-wrap-distance-right:9pt;mso-wrap-distance-bottom:0;mso-position-horizontal:absolute;mso-position-horizontal-relative:text;mso-position-vertical:absolute;mso-position-vertical-relative:text;mso-width-percent:0;mso-height-percent:0;mso-width-relative:margin;mso-height-relative:margin;v-text-anchor:middle" o:gfxdata="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" filled="f" strokecolor="#c00000" strokeweight="2.25pt"/>
             </w:pict>
           </mc:Fallback>
         </mc:AlternateContent>
@@ -388,7 +399,7 @@
           </mc:Choice>
           <mc:Fallback>
             <w:pict>
-              <v:rect w14:anchorId="44399FD7" id="Rectangle 62" o:spid="_x0000_s1026" style="position:absolute;margin-left:135.45pt;margin-top:93.9pt;width:267.15pt;height:14.45pt;z-index:251661312;visibility:visible;mso-wrap-style:square;mso-width-percent:0;mso-height-percent:0;mso-wrap-distance-left:9pt;mso-wrap-distance-top:0;mso-wrap-distance-right:9pt;mso-wrap-distance-bottom:0;mso-position-horizontal:absolute;mso-position-horizontal-relative:text;mso-position-vertical:absolute;mso-position-vertical-relative:text;mso-width-percent:0;mso-height-percent:0;mso-width-relative:margin;mso-height-relative:margin;v-text-anchor:middle" o:gfxdata="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" filled="f" strokecolor="#c00000" strokeweight="2.25pt"/>
+              <v:rect w14:anchorId="6A7A2E6A" id="Rectangle 62" o:spid="_x0000_s1026" style="position:absolute;margin-left:135.45pt;margin-top:93.9pt;width:267.15pt;height:14.45pt;z-index:251661312;visibility:visible;mso-wrap-style:square;mso-width-percent:0;mso-height-percent:0;mso-wrap-distance-left:9pt;mso-wrap-distance-top:0;mso-wrap-distance-right:9pt;mso-wrap-distance-bottom:0;mso-position-horizontal:absolute;mso-position-horizontal-relative:text;mso-position-vertical:absolute;mso-position-vertical-relative:text;mso-width-percent:0;mso-height-percent:0;mso-width-relative:margin;mso-height-relative:margin;v-text-anchor:middle" o:gfxdata="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" filled="f" strokecolor="#c00000" strokeweight="2.25pt"/>
             </w:pict>
           </mc:Fallback>
         </mc:AlternateContent>
@@ -462,12 +473,15 @@
           </mc:Choice>
           <mc:Fallback>
             <w:pict>
-              <v:rect w14:anchorId="2BBDD56D" id="Rectangle 62" o:spid="_x0000_s1026" style="position:absolute;margin-left:45.55pt;margin-top:36.35pt;width:64.65pt;height:21.3pt;z-index:251659264;visibility:visible;mso-wrap-style:square;mso-wrap-distance-left:9pt;mso-wrap-distance-top:0;mso-wrap-distance-right:9pt;mso-wrap-distance-bottom:0;mso-position-horizontal:absolute;mso-position-horizontal-relative:text;mso-position-vertical:absolute;mso-position-vertical-relative:text;v-text-anchor:middle" o:gfxdata="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" filled="f" strokecolor="#c00000" strokeweight="2.25pt"/>
+              <v:rect w14:anchorId="037EA82A" id="Rectangle 62" o:spid="_x0000_s1026" style="position:absolute;margin-left:45.55pt;margin-top:36.35pt;width:64.65pt;height:21.3pt;z-index:251659264;visibility:visible;mso-wrap-style:square;mso-wrap-distance-left:9pt;mso-wrap-distance-top:0;mso-wrap-distance-right:9pt;mso-wrap-distance-bottom:0;mso-position-horizontal:absolute;mso-position-horizontal-relative:text;mso-position-vertical:absolute;mso-position-vertical-relative:text;v-text-anchor:middle" o:gfxdata="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" filled="f" strokecolor="#c00000" strokeweight="2.25pt"/>
             </w:pict>
           </mc:Fallback>
         </mc:AlternateContent>
       </w:r>
       <w:r>
+        <w:rPr>
+          <w:noProof/>
+        </w:rPr>
         <w:drawing>
           <wp:inline distT="0" distB="0" distL="0" distR="0" wp14:anchorId="4FB8778D" wp14:editId="3CCD4100">
             <wp:extent cx="5943600" cy="3510280"/>
@@ -484,7 +498,7 @@
                     <pic:cNvPicPr/>
                   </pic:nvPicPr>
                   <pic:blipFill>
-                    <a:blip r:embed="rId9"/>
+                    <a:blip r:embed="rId10"/>
                     <a:stretch>
                       <a:fillRect/>
                     </a:stretch>
@@ -596,7 +610,7 @@
           </mc:Choice>
           <mc:Fallback>
             <w:pict>
-              <v:rect w14:anchorId="1D8528C3" id="Rectangle 62" o:spid="_x0000_s1026" style="position:absolute;margin-left:326.45pt;margin-top:178.4pt;width:26.9pt;height:18.1pt;z-index:251669504;visibility:visible;mso-wrap-style:square;mso-width-percent:0;mso-height-percent:0;mso-wrap-distance-left:9pt;mso-wrap-distance-top:0;mso-wrap-distance-right:9pt;mso-wrap-distance-bottom:0;mso-position-horizontal:absolute;mso-position-horizontal-relative:text;mso-position-vertical:absolute;mso-position-vertical-relative:text;mso-width-percent:0;mso-height-percent:0;mso-width-relative:margin;mso-height-relative:margin;v-text-anchor:middle" o:gfxdata="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" filled="f" strokecolor="#c00000" strokeweight="2.25pt"/>
+              <v:rect w14:anchorId="782D5D96" id="Rectangle 62" o:spid="_x0000_s1026" style="position:absolute;margin-left:326.45pt;margin-top:178.4pt;width:26.9pt;height:18.1pt;z-index:251669504;visibility:visible;mso-wrap-style:square;mso-width-percent:0;mso-height-percent:0;mso-wrap-distance-left:9pt;mso-wrap-distance-top:0;mso-wrap-distance-right:9pt;mso-wrap-distance-bottom:0;mso-position-horizontal:absolute;mso-position-horizontal-relative:text;mso-position-vertical:absolute;mso-position-vertical-relative:text;mso-width-percent:0;mso-height-percent:0;mso-width-relative:margin;mso-height-relative:margin;v-text-anchor:middle" o:gfxdata="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" filled="f" strokecolor="#c00000" strokeweight="2.25pt"/>
             </w:pict>
           </mc:Fallback>
         </mc:AlternateContent>
@@ -676,7 +690,7 @@
           </mc:Choice>
           <mc:Fallback>
             <w:pict>
-              <v:rect w14:anchorId="557C49F8" id="Rectangle 62" o:spid="_x0000_s1026" style="position:absolute;margin-left:187.6pt;margin-top:121.8pt;width:100.4pt;height:14.45pt;z-index:251667456;visibility:visible;mso-wrap-style:square;mso-width-percent:0;mso-height-percent:0;mso-wrap-distance-left:9pt;mso-wrap-distance-top:0;mso-wrap-distance-right:9pt;mso-wrap-distance-bottom:0;mso-position-horizontal:absolute;mso-position-horizontal-relative:text;mso-position-vertical:absolute;mso-position-vertical-relative:text;mso-width-percent:0;mso-height-percent:0;mso-width-relative:margin;mso-height-relative:margin;v-text-anchor:middle" o:gfxdata="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" filled="f" strokecolor="#c00000" strokeweight="2.25pt"/>
+              <v:rect w14:anchorId="649F278C" id="Rectangle 62" o:spid="_x0000_s1026" style="position:absolute;margin-left:187.6pt;margin-top:121.8pt;width:100.4pt;height:14.45pt;z-index:251667456;visibility:visible;mso-wrap-style:square;mso-width-percent:0;mso-height-percent:0;mso-wrap-distance-left:9pt;mso-wrap-distance-top:0;mso-wrap-distance-right:9pt;mso-wrap-distance-bottom:0;mso-position-horizontal:absolute;mso-position-horizontal-relative:text;mso-position-vertical:absolute;mso-position-vertical-relative:text;mso-width-percent:0;mso-height-percent:0;mso-width-relative:margin;mso-height-relative:margin;v-text-anchor:middle" o:gfxdata="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" filled="f" strokecolor="#c00000" strokeweight="2.25pt"/>
             </w:pict>
           </mc:Fallback>
         </mc:AlternateContent>
@@ -756,12 +770,15 @@
           </mc:Choice>
           <mc:Fallback>
             <w:pict>
-              <v:rect w14:anchorId="33D17DA1" id="Rectangle 62" o:spid="_x0000_s1026" style="position:absolute;margin-left:41.4pt;margin-top:80.65pt;width:99.65pt;height:19.55pt;z-index:251665408;visibility:visible;mso-wrap-style:square;mso-width-percent:0;mso-height-percent:0;mso-wrap-distance-left:9pt;mso-wrap-distance-top:0;mso-wrap-distance-right:9pt;mso-wrap-distance-bottom:0;mso-position-horizontal:absolute;mso-position-horizontal-relative:text;mso-position-vertical:absolute;mso-position-vertical-relative:text;mso-width-percent:0;mso-height-percent:0;mso-width-relative:margin;mso-height-relative:margin;v-text-anchor:middle" o:gfxdata="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" filled="f" strokecolor="#c00000" strokeweight="2.25pt"/>
+              <v:rect w14:anchorId="16457A77" id="Rectangle 62" o:spid="_x0000_s1026" style="position:absolute;margin-left:41.4pt;margin-top:80.65pt;width:99.65pt;height:19.55pt;z-index:251665408;visibility:visible;mso-wrap-style:square;mso-width-percent:0;mso-height-percent:0;mso-wrap-distance-left:9pt;mso-wrap-distance-top:0;mso-wrap-distance-right:9pt;mso-wrap-distance-bottom:0;mso-position-horizontal:absolute;mso-position-horizontal-relative:text;mso-position-vertical:absolute;mso-position-vertical-relative:text;mso-width-percent:0;mso-height-percent:0;mso-width-relative:margin;mso-height-relative:margin;v-text-anchor:middle" o:gfxdata="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" filled="f" strokecolor="#c00000" strokeweight="2.25pt"/>
             </w:pict>
           </mc:Fallback>
         </mc:AlternateContent>
       </w:r>
       <w:r>
+        <w:rPr>
+          <w:noProof/>
+        </w:rPr>
         <w:drawing>
           <wp:inline distT="0" distB="0" distL="0" distR="0" wp14:anchorId="77FD3B8C" wp14:editId="204F271B">
             <wp:extent cx="5542384" cy="3273323"/>
@@ -778,7 +795,7 @@
                     <pic:cNvPicPr/>
                   </pic:nvPicPr>
                   <pic:blipFill>
-                    <a:blip r:embed="rId10"/>
+                    <a:blip r:embed="rId11"/>
                     <a:stretch>
                       <a:fillRect/>
                     </a:stretch>
@@ -883,7 +900,7 @@
           </mc:Choice>
           <mc:Fallback>
             <w:pict>
-              <v:rect w14:anchorId="3AACCFC8" id="Rectangle 62" o:spid="_x0000_s1026" style="position:absolute;margin-left:100.9pt;margin-top:43.6pt;width:33.55pt;height:18.1pt;z-index:251673600;visibility:visible;mso-wrap-style:square;mso-width-percent:0;mso-height-percent:0;mso-wrap-distance-left:9pt;mso-wrap-distance-top:0;mso-wrap-distance-right:9pt;mso-wrap-distance-bottom:0;mso-position-horizontal:absolute;mso-position-horizontal-relative:text;mso-position-vertical:absolute;mso-position-vertical-relative:text;mso-width-percent:0;mso-height-percent:0;mso-width-relative:margin;mso-height-relative:margin;v-text-anchor:middle" o:gfxdata="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" filled="f" strokecolor="#c00000" strokeweight="2.25pt"/>
+              <v:rect w14:anchorId="00D47BA4" id="Rectangle 62" o:spid="_x0000_s1026" style="position:absolute;margin-left:100.9pt;margin-top:43.6pt;width:33.55pt;height:18.1pt;z-index:251673600;visibility:visible;mso-wrap-style:square;mso-width-percent:0;mso-height-percent:0;mso-wrap-distance-left:9pt;mso-wrap-distance-top:0;mso-wrap-distance-right:9pt;mso-wrap-distance-bottom:0;mso-position-horizontal:absolute;mso-position-horizontal-relative:text;mso-position-vertical:absolute;mso-position-vertical-relative:text;mso-width-percent:0;mso-height-percent:0;mso-width-relative:margin;mso-height-relative:margin;v-text-anchor:middle" o:gfxdata="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" filled="f" strokecolor="#c00000" strokeweight="2.25pt"/>
             </w:pict>
           </mc:Fallback>
         </mc:AlternateContent>
@@ -971,12 +988,15 @@
           </mc:Choice>
           <mc:Fallback>
             <w:pict>
-              <v:rect w14:anchorId="3142715D" id="Rectangle 62" o:spid="_x0000_s1026" style="position:absolute;margin-left:342.65pt;margin-top:22.45pt;width:18.85pt;height:12.95pt;z-index:251675648;visibility:visible;mso-wrap-style:square;mso-width-percent:0;mso-height-percent:0;mso-wrap-distance-left:9pt;mso-wrap-distance-top:0;mso-wrap-distance-right:9pt;mso-wrap-distance-bottom:0;mso-position-horizontal:absolute;mso-position-horizontal-relative:text;mso-position-vertical:absolute;mso-position-vertical-relative:text;mso-width-percent:0;mso-height-percent:0;mso-width-relative:margin;mso-height-relative:margin;v-text-anchor:middle" o:gfxdata="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" filled="f" strokecolor="#c00000" strokeweight="2.25pt"/>
+              <v:rect w14:anchorId="442AE724" id="Rectangle 62" o:spid="_x0000_s1026" style="position:absolute;margin-left:342.65pt;margin-top:22.45pt;width:18.85pt;height:12.95pt;z-index:251675648;visibility:visible;mso-wrap-style:square;mso-width-percent:0;mso-height-percent:0;mso-wrap-distance-left:9pt;mso-wrap-distance-top:0;mso-wrap-distance-right:9pt;mso-wrap-distance-bottom:0;mso-position-horizontal:absolute;mso-position-horizontal-relative:text;mso-position-vertical:absolute;mso-position-vertical-relative:text;mso-width-percent:0;mso-height-percent:0;mso-width-relative:margin;mso-height-relative:margin;v-text-anchor:middle" o:gfxdata="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" filled="f" strokecolor="#c00000" strokeweight="2.25pt"/>
             </w:pict>
           </mc:Fallback>
         </mc:AlternateContent>
       </w:r>
       <w:r>
+        <w:rPr>
+          <w:noProof/>
+        </w:rPr>
         <w:drawing>
           <wp:inline distT="0" distB="0" distL="0" distR="0" wp14:anchorId="0198BD57" wp14:editId="64FCCE49">
             <wp:extent cx="5943600" cy="3510280"/>
@@ -993,7 +1013,7 @@
                     <pic:cNvPicPr/>
                   </pic:nvPicPr>
                   <pic:blipFill>
-                    <a:blip r:embed="rId11"/>
+                    <a:blip r:embed="rId12"/>
                     <a:stretch>
                       <a:fillRect/>
                     </a:stretch>
@@ -1105,7 +1125,7 @@
           </mc:Choice>
           <mc:Fallback>
             <w:pict>
-              <v:rect w14:anchorId="2833F7F4" id="Rectangle 62" o:spid="_x0000_s1026" style="position:absolute;margin-left:155pt;margin-top:14.45pt;width:26.9pt;height:18.1pt;z-index:251671552;visibility:visible;mso-wrap-style:square;mso-width-percent:0;mso-height-percent:0;mso-wrap-distance-left:9pt;mso-wrap-distance-top:0;mso-wrap-distance-right:9pt;mso-wrap-distance-bottom:0;mso-position-horizontal:absolute;mso-position-horizontal-relative:text;mso-position-vertical:absolute;mso-position-vertical-relative:text;mso-width-percent:0;mso-height-percent:0;mso-width-relative:margin;mso-height-relative:margin;v-text-anchor:middle" o:gfxdata="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" filled="f" strokecolor="#c00000" strokeweight="2.25pt"/>
+              <v:rect w14:anchorId="4F57B5F7" id="Rectangle 62" o:spid="_x0000_s1026" style="position:absolute;margin-left:155pt;margin-top:14.45pt;width:26.9pt;height:18.1pt;z-index:251671552;visibility:visible;mso-wrap-style:square;mso-width-percent:0;mso-height-percent:0;mso-wrap-distance-left:9pt;mso-wrap-distance-top:0;mso-wrap-distance-right:9pt;mso-wrap-distance-bottom:0;mso-position-horizontal:absolute;mso-position-horizontal-relative:text;mso-position-vertical:absolute;mso-position-vertical-relative:text;mso-width-percent:0;mso-height-percent:0;mso-width-relative:margin;mso-height-relative:margin;v-text-anchor:middle" o:gfxdata="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" filled="f" strokecolor="#c00000" strokeweight="2.25pt"/>
             </w:pict>
           </mc:Fallback>
         </mc:AlternateContent>
@@ -1119,6 +1139,9 @@
         <w:pStyle w:val="ListParagraph"/>
       </w:pPr>
       <w:r>
+        <w:rPr>
+          <w:noProof/>
+        </w:rPr>
         <w:drawing>
           <wp:inline distT="0" distB="0" distL="0" distR="0" wp14:anchorId="10FFA1D9" wp14:editId="1427BB6D">
             <wp:extent cx="5943600" cy="3510280"/>
@@ -1135,7 +1158,7 @@
                     <pic:cNvPicPr/>
                   </pic:nvPicPr>
                   <pic:blipFill>
-                    <a:blip r:embed="rId12"/>
+                    <a:blip r:embed="rId13"/>
                     <a:stretch>
                       <a:fillRect/>
                     </a:stretch>
@@ -1259,7 +1282,7 @@
           </mc:Choice>
           <mc:Fallback>
             <w:pict>
-              <v:rect w14:anchorId="66A8611B" id="Rectangle 62" o:spid="_x0000_s1026" style="position:absolute;margin-left:156pt;margin-top:26.95pt;width:27.6pt;height:14.45pt;z-index:251683840;visibility:visible;mso-wrap-style:square;mso-width-percent:0;mso-height-percent:0;mso-wrap-distance-left:9pt;mso-wrap-distance-top:0;mso-wrap-distance-right:9pt;mso-wrap-distance-bottom:0;mso-position-horizontal:absolute;mso-position-horizontal-relative:text;mso-position-vertical:absolute;mso-position-vertical-relative:text;mso-width-percent:0;mso-height-percent:0;mso-width-relative:margin;mso-height-relative:margin;v-text-anchor:middle" o:gfxdata="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" filled="f" strokecolor="#c00000" strokeweight="2.25pt"/>
+              <v:rect w14:anchorId="4933F479" id="Rectangle 62" o:spid="_x0000_s1026" style="position:absolute;margin-left:156pt;margin-top:26.95pt;width:27.6pt;height:14.45pt;z-index:251683840;visibility:visible;mso-wrap-style:square;mso-width-percent:0;mso-height-percent:0;mso-wrap-distance-left:9pt;mso-wrap-distance-top:0;mso-wrap-distance-right:9pt;mso-wrap-distance-bottom:0;mso-position-horizontal:absolute;mso-position-horizontal-relative:text;mso-position-vertical:absolute;mso-position-vertical-relative:text;mso-width-percent:0;mso-height-percent:0;mso-width-relative:margin;mso-height-relative:margin;v-text-anchor:middle" o:gfxdata="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" filled="f" strokecolor="#c00000" strokeweight="2.25pt"/>
             </w:pict>
           </mc:Fallback>
         </mc:AlternateContent>
@@ -1339,7 +1362,7 @@
           </mc:Choice>
           <mc:Fallback>
             <w:pict>
-              <v:rect w14:anchorId="4C02570F" id="Rectangle 62" o:spid="_x0000_s1026" style="position:absolute;margin-left:191.3pt;margin-top:126.05pt;width:79.1pt;height:12.2pt;z-index:251681792;visibility:visible;mso-wrap-style:square;mso-width-percent:0;mso-height-percent:0;mso-wrap-distance-left:9pt;mso-wrap-distance-top:0;mso-wrap-distance-right:9pt;mso-wrap-distance-bottom:0;mso-position-horizontal:absolute;mso-position-horizontal-relative:text;mso-position-vertical:absolute;mso-position-vertical-relative:text;mso-width-percent:0;mso-height-percent:0;mso-width-relative:margin;mso-height-relative:margin;v-text-anchor:middle" o:gfxdata="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" filled="f" strokecolor="#c00000" strokeweight="2.25pt"/>
+              <v:rect w14:anchorId="7A8B9ACF" id="Rectangle 62" o:spid="_x0000_s1026" style="position:absolute;margin-left:191.3pt;margin-top:126.05pt;width:79.1pt;height:12.2pt;z-index:251681792;visibility:visible;mso-wrap-style:square;mso-width-percent:0;mso-height-percent:0;mso-wrap-distance-left:9pt;mso-wrap-distance-top:0;mso-wrap-distance-right:9pt;mso-wrap-distance-bottom:0;mso-position-horizontal:absolute;mso-position-horizontal-relative:text;mso-position-vertical:absolute;mso-position-vertical-relative:text;mso-width-percent:0;mso-height-percent:0;mso-width-relative:margin;mso-height-relative:margin;v-text-anchor:middle" o:gfxdata="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" filled="f" strokecolor="#c00000" strokeweight="2.25pt"/>
             </w:pict>
           </mc:Fallback>
         </mc:AlternateContent>
@@ -1419,7 +1442,7 @@
           </mc:Choice>
           <mc:Fallback>
             <w:pict>
-              <v:rect w14:anchorId="17D563DF" id="Rectangle 62" o:spid="_x0000_s1026" style="position:absolute;margin-left:104.6pt;margin-top:63.35pt;width:79.1pt;height:21.55pt;z-index:251679744;visibility:visible;mso-wrap-style:square;mso-width-percent:0;mso-height-percent:0;mso-wrap-distance-left:9pt;mso-wrap-distance-top:0;mso-wrap-distance-right:9pt;mso-wrap-distance-bottom:0;mso-position-horizontal:absolute;mso-position-horizontal-relative:text;mso-position-vertical:absolute;mso-position-vertical-relative:text;mso-width-percent:0;mso-height-percent:0;mso-width-relative:margin;mso-height-relative:margin;v-text-anchor:middle" o:gfxdata="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" filled="f" strokecolor="#c00000" strokeweight="2.25pt"/>
+              <v:rect w14:anchorId="30205B73" id="Rectangle 62" o:spid="_x0000_s1026" style="position:absolute;margin-left:104.6pt;margin-top:63.35pt;width:79.1pt;height:21.55pt;z-index:251679744;visibility:visible;mso-wrap-style:square;mso-width-percent:0;mso-height-percent:0;mso-wrap-distance-left:9pt;mso-wrap-distance-top:0;mso-wrap-distance-right:9pt;mso-wrap-distance-bottom:0;mso-position-horizontal:absolute;mso-position-horizontal-relative:text;mso-position-vertical:absolute;mso-position-vertical-relative:text;mso-width-percent:0;mso-height-percent:0;mso-width-relative:margin;mso-height-relative:margin;v-text-anchor:middle" o:gfxdata="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" filled="f" strokecolor="#c00000" strokeweight="2.25pt"/>
             </w:pict>
           </mc:Fallback>
         </mc:AlternateContent>
@@ -1499,12 +1522,15 @@
           </mc:Choice>
           <mc:Fallback>
             <w:pict>
-              <v:rect w14:anchorId="607F50C5" id="Rectangle 62" o:spid="_x0000_s1026" style="position:absolute;margin-left:174.85pt;margin-top:.15pt;width:26.9pt;height:18.1pt;z-index:251677696;visibility:visible;mso-wrap-style:square;mso-width-percent:0;mso-height-percent:0;mso-wrap-distance-left:9pt;mso-wrap-distance-top:0;mso-wrap-distance-right:9pt;mso-wrap-distance-bottom:0;mso-position-horizontal:absolute;mso-position-horizontal-relative:text;mso-position-vertical:absolute;mso-position-vertical-relative:text;mso-width-percent:0;mso-height-percent:0;mso-width-relative:margin;mso-height-relative:margin;v-text-anchor:middle" o:gfxdata="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" filled="f" strokecolor="#c00000" strokeweight="2.25pt"/>
+              <v:rect w14:anchorId="3FEA75DB" id="Rectangle 62" o:spid="_x0000_s1026" style="position:absolute;margin-left:174.85pt;margin-top:.15pt;width:26.9pt;height:18.1pt;z-index:251677696;visibility:visible;mso-wrap-style:square;mso-width-percent:0;mso-height-percent:0;mso-wrap-distance-left:9pt;mso-wrap-distance-top:0;mso-wrap-distance-right:9pt;mso-wrap-distance-bottom:0;mso-position-horizontal:absolute;mso-position-horizontal-relative:text;mso-position-vertical:absolute;mso-position-vertical-relative:text;mso-width-percent:0;mso-height-percent:0;mso-width-relative:margin;mso-height-relative:margin;v-text-anchor:middle" o:gfxdata="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" filled="f" strokecolor="#c00000" strokeweight="2.25pt"/>
             </w:pict>
           </mc:Fallback>
         </mc:AlternateContent>
       </w:r>
       <w:r>
+        <w:rPr>
+          <w:noProof/>
+        </w:rPr>
         <w:drawing>
           <wp:inline distT="0" distB="0" distL="0" distR="0" wp14:anchorId="267E47BF" wp14:editId="63E9543B">
             <wp:extent cx="5943600" cy="3510280"/>
@@ -1521,7 +1547,7 @@
                     <pic:cNvPicPr/>
                   </pic:nvPicPr>
                   <pic:blipFill>
-                    <a:blip r:embed="rId13"/>
+                    <a:blip r:embed="rId14"/>
                     <a:stretch>
                       <a:fillRect/>
                     </a:stretch>
@@ -1633,7 +1659,7 @@
           </mc:Choice>
           <mc:Fallback>
             <w:pict>
-              <v:rect w14:anchorId="54DFEED8" id="Rectangle 62" o:spid="_x0000_s1026" style="position:absolute;margin-left:183.95pt;margin-top:178.95pt;width:82pt;height:21.8pt;z-index:251687936;visibility:visible;mso-wrap-style:square;mso-width-percent:0;mso-height-percent:0;mso-wrap-distance-left:9pt;mso-wrap-distance-top:0;mso-wrap-distance-right:9pt;mso-wrap-distance-bottom:0;mso-position-horizontal:absolute;mso-position-horizontal-relative:text;mso-position-vertical:absolute;mso-position-vertical-relative:text;mso-width-percent:0;mso-height-percent:0;mso-width-relative:margin;mso-height-relative:margin;v-text-anchor:middle" o:gfxdata="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" filled="f" strokecolor="#c00000" strokeweight="2.25pt"/>
+              <v:rect w14:anchorId="6FEF9B92" id="Rectangle 62" o:spid="_x0000_s1026" style="position:absolute;margin-left:183.95pt;margin-top:178.95pt;width:82pt;height:21.8pt;z-index:251687936;visibility:visible;mso-wrap-style:square;mso-width-percent:0;mso-height-percent:0;mso-wrap-distance-left:9pt;mso-wrap-distance-top:0;mso-wrap-distance-right:9pt;mso-wrap-distance-bottom:0;mso-position-horizontal:absolute;mso-position-horizontal-relative:text;mso-position-vertical:absolute;mso-position-vertical-relative:text;mso-width-percent:0;mso-height-percent:0;mso-width-relative:margin;mso-height-relative:margin;v-text-anchor:middle" o:gfxdata="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" filled="f" strokecolor="#c00000" strokeweight="2.25pt"/>
             </w:pict>
           </mc:Fallback>
         </mc:AlternateContent>
@@ -1713,12 +1739,15 @@
           </mc:Choice>
           <mc:Fallback>
             <w:pict>
-              <v:rect w14:anchorId="25460EC3" id="Rectangle 62" o:spid="_x0000_s1026" style="position:absolute;margin-left:227pt;margin-top:20pt;width:27.6pt;height:14.45pt;z-index:251685888;visibility:visible;mso-wrap-style:square;mso-width-percent:0;mso-height-percent:0;mso-wrap-distance-left:9pt;mso-wrap-distance-top:0;mso-wrap-distance-right:9pt;mso-wrap-distance-bottom:0;mso-position-horizontal:absolute;mso-position-horizontal-relative:text;mso-position-vertical:absolute;mso-position-vertical-relative:text;mso-width-percent:0;mso-height-percent:0;mso-width-relative:margin;mso-height-relative:margin;v-text-anchor:middle" o:gfxdata="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" filled="f" strokecolor="#c00000" strokeweight="2.25pt"/>
+              <v:rect w14:anchorId="0769C3A3" id="Rectangle 62" o:spid="_x0000_s1026" style="position:absolute;margin-left:227pt;margin-top:20pt;width:27.6pt;height:14.45pt;z-index:251685888;visibility:visible;mso-wrap-style:square;mso-width-percent:0;mso-height-percent:0;mso-wrap-distance-left:9pt;mso-wrap-distance-top:0;mso-wrap-distance-right:9pt;mso-wrap-distance-bottom:0;mso-position-horizontal:absolute;mso-position-horizontal-relative:text;mso-position-vertical:absolute;mso-position-vertical-relative:text;mso-width-percent:0;mso-height-percent:0;mso-width-relative:margin;mso-height-relative:margin;v-text-anchor:middle" o:gfxdata="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" filled="f" strokecolor="#c00000" strokeweight="2.25pt"/>
             </w:pict>
           </mc:Fallback>
         </mc:AlternateContent>
       </w:r>
       <w:r>
+        <w:rPr>
+          <w:noProof/>
+        </w:rPr>
         <w:drawing>
           <wp:inline distT="0" distB="0" distL="0" distR="0" wp14:anchorId="1BF5645F" wp14:editId="36104F5E">
             <wp:extent cx="5561098" cy="3284375"/>
@@ -1735,7 +1764,7 @@
                     <pic:cNvPicPr/>
                   </pic:nvPicPr>
                   <pic:blipFill>
-                    <a:blip r:embed="rId14"/>
+                    <a:blip r:embed="rId15"/>
                     <a:stretch>
                       <a:fillRect/>
                     </a:stretch>
@@ -1848,7 +1877,7 @@
           </mc:Choice>
           <mc:Fallback>
             <w:pict>
-              <v:rect w14:anchorId="028CD70F" id="Rectangle 62" o:spid="_x0000_s1026" style="position:absolute;margin-left:150.6pt;margin-top:18.8pt;width:140.25pt;height:18.1pt;z-index:251692032;visibility:visible;mso-wrap-style:square;mso-width-percent:0;mso-height-percent:0;mso-wrap-distance-left:9pt;mso-wrap-distance-top:0;mso-wrap-distance-right:9pt;mso-wrap-distance-bottom:0;mso-position-horizontal:absolute;mso-position-horizontal-relative:text;mso-position-vertical:absolute;mso-position-vertical-relative:text;mso-width-percent:0;mso-height-percent:0;mso-width-relative:margin;mso-height-relative:margin;v-text-anchor:middle" o:gfxdata="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" filled="f" strokecolor="#c00000" strokeweight="2.25pt"/>
+              <v:rect w14:anchorId="43D14536" id="Rectangle 62" o:spid="_x0000_s1026" style="position:absolute;margin-left:150.6pt;margin-top:18.8pt;width:140.25pt;height:18.1pt;z-index:251692032;visibility:visible;mso-wrap-style:square;mso-width-percent:0;mso-height-percent:0;mso-wrap-distance-left:9pt;mso-wrap-distance-top:0;mso-wrap-distance-right:9pt;mso-wrap-distance-bottom:0;mso-position-horizontal:absolute;mso-position-horizontal-relative:text;mso-position-vertical:absolute;mso-position-vertical-relative:text;mso-width-percent:0;mso-height-percent:0;mso-width-relative:margin;mso-height-relative:margin;v-text-anchor:middle" o:gfxdata="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" filled="f" strokecolor="#c00000" strokeweight="2.25pt"/>
             </w:pict>
           </mc:Fallback>
         </mc:AlternateContent>
@@ -1928,12 +1957,15 @@
           </mc:Choice>
           <mc:Fallback>
             <w:pict>
-              <v:rect w14:anchorId="3BECB194" id="Rectangle 62" o:spid="_x0000_s1026" style="position:absolute;margin-left:184.65pt;margin-top:.15pt;width:27.6pt;height:14.65pt;z-index:251689984;visibility:visible;mso-wrap-style:square;mso-width-percent:0;mso-height-percent:0;mso-wrap-distance-left:9pt;mso-wrap-distance-top:0;mso-wrap-distance-right:9pt;mso-wrap-distance-bottom:0;mso-position-horizontal:absolute;mso-position-horizontal-relative:text;mso-position-vertical:absolute;mso-position-vertical-relative:text;mso-width-percent:0;mso-height-percent:0;mso-width-relative:margin;mso-height-relative:margin;v-text-anchor:middle" o:gfxdata="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" filled="f" strokecolor="#c00000" strokeweight="2.25pt"/>
+              <v:rect w14:anchorId="1A0767DB" id="Rectangle 62" o:spid="_x0000_s1026" style="position:absolute;margin-left:184.65pt;margin-top:.15pt;width:27.6pt;height:14.65pt;z-index:251689984;visibility:visible;mso-wrap-style:square;mso-width-percent:0;mso-height-percent:0;mso-wrap-distance-left:9pt;mso-wrap-distance-top:0;mso-wrap-distance-right:9pt;mso-wrap-distance-bottom:0;mso-position-horizontal:absolute;mso-position-horizontal-relative:text;mso-position-vertical:absolute;mso-position-vertical-relative:text;mso-width-percent:0;mso-height-percent:0;mso-width-relative:margin;mso-height-relative:margin;v-text-anchor:middle" o:gfxdata="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" filled="f" strokecolor="#c00000" strokeweight="2.25pt"/>
             </w:pict>
           </mc:Fallback>
         </mc:AlternateContent>
       </w:r>
       <w:r>
+        <w:rPr>
+          <w:noProof/>
+        </w:rPr>
         <w:drawing>
           <wp:inline distT="0" distB="0" distL="0" distR="0" wp14:anchorId="795A7014" wp14:editId="0F1D7629">
             <wp:extent cx="5308323" cy="3135086"/>
@@ -1950,7 +1982,7 @@
                     <pic:cNvPicPr/>
                   </pic:nvPicPr>
                   <pic:blipFill>
-                    <a:blip r:embed="rId15"/>
+                    <a:blip r:embed="rId16"/>
                     <a:stretch>
                       <a:fillRect/>
                     </a:stretch>
@@ -2094,7 +2126,7 @@
           </mc:Choice>
           <mc:Fallback>
             <w:pict>
-              <v:rect w14:anchorId="2B91193B" id="Rectangle 62" o:spid="_x0000_s1026" style="position:absolute;margin-left:45.8pt;margin-top:79.1pt;width:54.8pt;height:23.25pt;z-index:251700224;visibility:visible;mso-wrap-style:square;mso-width-percent:0;mso-height-percent:0;mso-wrap-distance-left:9pt;mso-wrap-distance-top:0;mso-wrap-distance-right:9pt;mso-wrap-distance-bottom:0;mso-position-horizontal:absolute;mso-position-horizontal-relative:text;mso-position-vertical:absolute;mso-position-vertical-relative:text;mso-width-percent:0;mso-height-percent:0;mso-width-relative:margin;mso-height-relative:margin;v-text-anchor:middle" o:gfxdata="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" filled="f" strokecolor="#c00000" strokeweight="2.25pt"/>
+              <v:rect w14:anchorId="32D2247A" id="Rectangle 62" o:spid="_x0000_s1026" style="position:absolute;margin-left:45.8pt;margin-top:79.1pt;width:54.8pt;height:23.25pt;z-index:251700224;visibility:visible;mso-wrap-style:square;mso-width-percent:0;mso-height-percent:0;mso-wrap-distance-left:9pt;mso-wrap-distance-top:0;mso-wrap-distance-right:9pt;mso-wrap-distance-bottom:0;mso-position-horizontal:absolute;mso-position-horizontal-relative:text;mso-position-vertical:absolute;mso-position-vertical-relative:text;mso-width-percent:0;mso-height-percent:0;mso-width-relative:margin;mso-height-relative:margin;v-text-anchor:middle" o:gfxdata="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" filled="f" strokecolor="#c00000" strokeweight="2.25pt"/>
             </w:pict>
           </mc:Fallback>
         </mc:AlternateContent>
@@ -2174,7 +2206,7 @@
           </mc:Choice>
           <mc:Fallback>
             <w:pict>
-              <v:rect w14:anchorId="192465D8" id="Rectangle 62" o:spid="_x0000_s1026" style="position:absolute;margin-left:45.8pt;margin-top:57.05pt;width:126.85pt;height:21.8pt;z-index:251698176;visibility:visible;mso-wrap-style:square;mso-width-percent:0;mso-height-percent:0;mso-wrap-distance-left:9pt;mso-wrap-distance-top:0;mso-wrap-distance-right:9pt;mso-wrap-distance-bottom:0;mso-position-horizontal:absolute;mso-position-horizontal-relative:text;mso-position-vertical:absolute;mso-position-vertical-relative:text;mso-width-percent:0;mso-height-percent:0;mso-width-relative:margin;mso-height-relative:margin;v-text-anchor:middle" o:gfxdata="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" filled="f" strokecolor="#c00000" strokeweight="2.25pt"/>
+              <v:rect w14:anchorId="43F84BB3" id="Rectangle 62" o:spid="_x0000_s1026" style="position:absolute;margin-left:45.8pt;margin-top:57.05pt;width:126.85pt;height:21.8pt;z-index:251698176;visibility:visible;mso-wrap-style:square;mso-width-percent:0;mso-height-percent:0;mso-wrap-distance-left:9pt;mso-wrap-distance-top:0;mso-wrap-distance-right:9pt;mso-wrap-distance-bottom:0;mso-position-horizontal:absolute;mso-position-horizontal-relative:text;mso-position-vertical:absolute;mso-position-vertical-relative:text;mso-width-percent:0;mso-height-percent:0;mso-width-relative:margin;mso-height-relative:margin;v-text-anchor:middle" o:gfxdata="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" filled="f" strokecolor="#c00000" strokeweight="2.25pt"/>
             </w:pict>
           </mc:Fallback>
         </mc:AlternateContent>
@@ -2254,7 +2286,7 @@
           </mc:Choice>
           <mc:Fallback>
             <w:pict>
-              <v:rect w14:anchorId="758CEA6F" id="Rectangle 62" o:spid="_x0000_s1026" style="position:absolute;margin-left:244.75pt;margin-top:19.8pt;width:27.6pt;height:14.45pt;z-index:251696128;visibility:visible;mso-wrap-style:square;mso-width-percent:0;mso-height-percent:0;mso-wrap-distance-left:9pt;mso-wrap-distance-top:0;mso-wrap-distance-right:9pt;mso-wrap-distance-bottom:0;mso-position-horizontal:absolute;mso-position-horizontal-relative:text;mso-position-vertical:absolute;mso-position-vertical-relative:text;mso-width-percent:0;mso-height-percent:0;mso-width-relative:margin;mso-height-relative:margin;v-text-anchor:middle" o:gfxdata="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" filled="f" strokecolor="#c00000" strokeweight="2.25pt"/>
+              <v:rect w14:anchorId="2245AF5B" id="Rectangle 62" o:spid="_x0000_s1026" style="position:absolute;margin-left:244.75pt;margin-top:19.8pt;width:27.6pt;height:14.45pt;z-index:251696128;visibility:visible;mso-wrap-style:square;mso-width-percent:0;mso-height-percent:0;mso-wrap-distance-left:9pt;mso-wrap-distance-top:0;mso-wrap-distance-right:9pt;mso-wrap-distance-bottom:0;mso-position-horizontal:absolute;mso-position-horizontal-relative:text;mso-position-vertical:absolute;mso-position-vertical-relative:text;mso-width-percent:0;mso-height-percent:0;mso-width-relative:margin;mso-height-relative:margin;v-text-anchor:middle" o:gfxdata="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" filled="f" strokecolor="#c00000" strokeweight="2.25pt"/>
             </w:pict>
           </mc:Fallback>
         </mc:AlternateContent>
@@ -2334,12 +2366,15 @@
           </mc:Choice>
           <mc:Fallback>
             <w:pict>
-              <v:rect w14:anchorId="2ED98CEC" id="Rectangle 62" o:spid="_x0000_s1026" style="position:absolute;margin-left:203.5pt;margin-top:.2pt;width:27.6pt;height:14.45pt;z-index:251694080;visibility:visible;mso-wrap-style:square;mso-width-percent:0;mso-height-percent:0;mso-wrap-distance-left:9pt;mso-wrap-distance-top:0;mso-wrap-distance-right:9pt;mso-wrap-distance-bottom:0;mso-position-horizontal:absolute;mso-position-horizontal-relative:text;mso-position-vertical:absolute;mso-position-vertical-relative:text;mso-width-percent:0;mso-height-percent:0;mso-width-relative:margin;mso-height-relative:margin;v-text-anchor:middle" o:gfxdata="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" filled="f" strokecolor="#c00000" strokeweight="2.25pt"/>
+              <v:rect w14:anchorId="7B063F1D" id="Rectangle 62" o:spid="_x0000_s1026" style="position:absolute;margin-left:203.5pt;margin-top:.2pt;width:27.6pt;height:14.45pt;z-index:251694080;visibility:visible;mso-wrap-style:square;mso-width-percent:0;mso-height-percent:0;mso-wrap-distance-left:9pt;mso-wrap-distance-top:0;mso-wrap-distance-right:9pt;mso-wrap-distance-bottom:0;mso-position-horizontal:absolute;mso-position-horizontal-relative:text;mso-position-vertical:absolute;mso-position-vertical-relative:text;mso-width-percent:0;mso-height-percent:0;mso-width-relative:margin;mso-height-relative:margin;v-text-anchor:middle" o:gfxdata="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" filled="f" strokecolor="#c00000" strokeweight="2.25pt"/>
             </w:pict>
           </mc:Fallback>
         </mc:AlternateContent>
       </w:r>
       <w:r>
+        <w:rPr>
+          <w:noProof/>
+        </w:rPr>
         <w:drawing>
           <wp:inline distT="0" distB="0" distL="0" distR="0" wp14:anchorId="5460B2FF" wp14:editId="5AA5F230">
             <wp:extent cx="5292523" cy="3125755"/>
@@ -2356,7 +2391,7 @@
                     <pic:cNvPicPr/>
                   </pic:nvPicPr>
                   <pic:blipFill>
-                    <a:blip r:embed="rId16"/>
+                    <a:blip r:embed="rId17"/>
                     <a:stretch>
                       <a:fillRect/>
                     </a:stretch>
@@ -2395,6 +2430,285 @@
         <w:t>Upload your plots to ICON</w:t>
       </w:r>
     </w:p>
+    <w:p>
+      <w:r>
+        <w:br w:type="page"/>
+      </w:r>
+    </w:p>
+    <w:p>
+      <w:pPr>
+        <w:pStyle w:val="Heading1"/>
+      </w:pPr>
+      <w:r>
+        <w:lastRenderedPageBreak/>
+        <w:t>ICON questions</w:t>
+      </w:r>
+    </w:p>
+    <w:p/>
+    <w:p>
+      <w:pPr>
+        <w:pStyle w:val="ListParagraph"/>
+        <w:numPr>
+          <w:ilvl w:val="0"/>
+          <w:numId w:val="7"/>
+        </w:numPr>
+      </w:pPr>
+      <w:r>
+        <w:t xml:space="preserve">How confident do you feel about processing </w:t>
+      </w:r>
+      <w:r>
+        <w:t>any</w:t>
+      </w:r>
+      <w:r>
+        <w:t xml:space="preserve"> RNA-Seq data </w:t>
+      </w:r>
+      <w:r>
+        <w:t xml:space="preserve">from GEO on </w:t>
+      </w:r>
+      <w:proofErr w:type="spellStart"/>
+      <w:r>
+        <w:t>iDEP</w:t>
+      </w:r>
+      <w:proofErr w:type="spellEnd"/>
+      <w:r>
+        <w:t>? (give a number from 1-10; 1 not confident at all and 10 very confident)</w:t>
+      </w:r>
+    </w:p>
+    <w:p>
+      <w:pPr>
+        <w:pStyle w:val="ListParagraph"/>
+        <w:numPr>
+          <w:ilvl w:val="0"/>
+          <w:numId w:val="7"/>
+        </w:numPr>
+      </w:pPr>
+      <w:r>
+        <w:t>What research question did you choose? (i.e., what conditions did you compare?)</w:t>
+      </w:r>
+    </w:p>
+    <w:p>
+      <w:pPr>
+        <w:pStyle w:val="ListParagraph"/>
+        <w:numPr>
+          <w:ilvl w:val="0"/>
+          <w:numId w:val="7"/>
+        </w:numPr>
+      </w:pPr>
+      <w:r>
+        <w:t xml:space="preserve">Upload </w:t>
+      </w:r>
+      <w:r>
+        <w:t>the three plots from your results: volcano plot, MA plot, and the pathway network plot</w:t>
+      </w:r>
+      <w:r>
+        <w:t>.</w:t>
+      </w:r>
+    </w:p>
+    <w:p>
+      <w:pPr>
+        <w:pStyle w:val="ListParagraph"/>
+        <w:numPr>
+          <w:ilvl w:val="0"/>
+          <w:numId w:val="7"/>
+        </w:numPr>
+      </w:pPr>
+      <w:r>
+        <w:t>Which one of these you should use for plotting gene expression</w:t>
+      </w:r>
+      <w:r>
+        <w:t>?</w:t>
+      </w:r>
+    </w:p>
+    <w:p>
+      <w:pPr>
+        <w:pStyle w:val="ListParagraph"/>
+        <w:numPr>
+          <w:ilvl w:val="1"/>
+          <w:numId w:val="7"/>
+        </w:numPr>
+      </w:pPr>
+      <w:r>
+        <w:t>Raw gene counts</w:t>
+      </w:r>
+    </w:p>
+    <w:p>
+      <w:pPr>
+        <w:pStyle w:val="ListParagraph"/>
+        <w:numPr>
+          <w:ilvl w:val="1"/>
+          <w:numId w:val="7"/>
+        </w:numPr>
+      </w:pPr>
+      <w:r>
+        <w:t>Normalized gene counts</w:t>
+      </w:r>
+    </w:p>
+    <w:p>
+      <w:pPr>
+        <w:pStyle w:val="ListParagraph"/>
+        <w:numPr>
+          <w:ilvl w:val="0"/>
+          <w:numId w:val="7"/>
+        </w:numPr>
+      </w:pPr>
+      <w:r>
+        <w:t>What does fold change value mean?</w:t>
+      </w:r>
+    </w:p>
+    <w:p>
+      <w:pPr>
+        <w:pStyle w:val="ListParagraph"/>
+        <w:numPr>
+          <w:ilvl w:val="0"/>
+          <w:numId w:val="7"/>
+        </w:numPr>
+      </w:pPr>
+      <w:r>
+        <w:t>Give an example of a possible use for each of these plots in the context of RNA-Seq analysis:</w:t>
+      </w:r>
+    </w:p>
+    <w:p>
+      <w:pPr>
+        <w:pStyle w:val="ListParagraph"/>
+        <w:numPr>
+          <w:ilvl w:val="1"/>
+          <w:numId w:val="7"/>
+        </w:numPr>
+      </w:pPr>
+      <w:r>
+        <w:t>MA plot</w:t>
+      </w:r>
+    </w:p>
+    <w:p>
+      <w:pPr>
+        <w:pStyle w:val="ListParagraph"/>
+        <w:numPr>
+          <w:ilvl w:val="1"/>
+          <w:numId w:val="7"/>
+        </w:numPr>
+      </w:pPr>
+      <w:r>
+        <w:t xml:space="preserve">Boxplot </w:t>
+      </w:r>
+    </w:p>
+    <w:p>
+      <w:pPr>
+        <w:pStyle w:val="ListParagraph"/>
+        <w:numPr>
+          <w:ilvl w:val="1"/>
+          <w:numId w:val="7"/>
+        </w:numPr>
+      </w:pPr>
+      <w:r>
+        <w:t>Volcano plot</w:t>
+      </w:r>
+    </w:p>
+    <w:p>
+      <w:pPr>
+        <w:pStyle w:val="ListParagraph"/>
+        <w:numPr>
+          <w:ilvl w:val="1"/>
+          <w:numId w:val="7"/>
+        </w:numPr>
+      </w:pPr>
+      <w:r>
+        <w:t xml:space="preserve">Heatmap </w:t>
+      </w:r>
+    </w:p>
+    <w:p>
+      <w:pPr>
+        <w:pStyle w:val="ListParagraph"/>
+        <w:numPr>
+          <w:ilvl w:val="1"/>
+          <w:numId w:val="7"/>
+        </w:numPr>
+      </w:pPr>
+      <w:r>
+        <w:t>Density plot</w:t>
+      </w:r>
+    </w:p>
+    <w:p>
+      <w:pPr>
+        <w:pStyle w:val="ListParagraph"/>
+        <w:numPr>
+          <w:ilvl w:val="0"/>
+          <w:numId w:val="7"/>
+        </w:numPr>
+      </w:pPr>
+      <w:r>
+        <w:t>What are possible areas of improvement for this workshop? (i.e., what concepts could’ve been explained better or in another approach?)</w:t>
+      </w:r>
+    </w:p>
+    <w:p>
+      <w:pPr>
+        <w:pStyle w:val="ListParagraph"/>
+        <w:numPr>
+          <w:ilvl w:val="0"/>
+          <w:numId w:val="7"/>
+        </w:numPr>
+      </w:pPr>
+      <w:r>
+        <w:t>Rate this workshop (give a number from 1-10; 1 needs a lot of work and 10 great)</w:t>
+      </w:r>
+    </w:p>
+    <w:p/>
+    <w:p/>
+    <w:p>
+      <w:pPr>
+        <w:pStyle w:val="Heading1"/>
+      </w:pPr>
+      <w:r>
+        <w:t>Pre-lab</w:t>
+      </w:r>
+    </w:p>
+    <w:p>
+      <w:pPr>
+        <w:pStyle w:val="ListParagraph"/>
+        <w:numPr>
+          <w:ilvl w:val="0"/>
+          <w:numId w:val="8"/>
+        </w:numPr>
+      </w:pPr>
+      <w:r>
+        <w:t>Based on a quick Google search, how many types/methods/techniques are there for RNA-Seq?</w:t>
+      </w:r>
+    </w:p>
+    <w:p>
+      <w:pPr>
+        <w:pStyle w:val="ListParagraph"/>
+        <w:numPr>
+          <w:ilvl w:val="0"/>
+          <w:numId w:val="8"/>
+        </w:numPr>
+      </w:pPr>
+      <w:r>
+        <w:t>What’s a batch effect? What are the possible sources for it?</w:t>
+      </w:r>
+    </w:p>
+    <w:p>
+      <w:pPr>
+        <w:pStyle w:val="ListParagraph"/>
+        <w:numPr>
+          <w:ilvl w:val="0"/>
+          <w:numId w:val="8"/>
+        </w:numPr>
+      </w:pPr>
+      <w:r>
+        <w:t>Go to GEO and search for datasets that includes bulk RNA-Seq data for psychedelics. Filter the data to only include data from high throughput sequencing and homo sapiens. Upload a screenshot of your search results.</w:t>
+      </w:r>
+    </w:p>
+    <w:p>
+      <w:pPr>
+        <w:pStyle w:val="ListParagraph"/>
+        <w:numPr>
+          <w:ilvl w:val="0"/>
+          <w:numId w:val="8"/>
+        </w:numPr>
+      </w:pPr>
+      <w:r>
+        <w:t>Bonus: What’s your understanding of a PCA</w:t>
+      </w:r>
+    </w:p>
     <w:p/>
     <w:sectPr>
       <w:pgSz w:w="12240" w:h="15840"/>
@@ -2676,6 +2990,119 @@
     </w:lvl>
   </w:abstractNum>
   <w:abstractNum w:abstractNumId="3" w15:restartNumberingAfterBreak="0">
+    <w:nsid w:val="20AB03E2"/>
+    <w:multiLevelType w:val="hybridMultilevel"/>
+    <w:tmpl w:val="D60E849A"/>
+    <w:lvl w:ilvl="0" w:tplc="2B0483E2">
+      <w:start w:val="1"/>
+      <w:numFmt w:val="bullet"/>
+      <w:lvlText w:val="-"/>
+      <w:lvlJc w:val="left"/>
+      <w:pPr>
+        <w:ind w:left="720" w:hanging="360"/>
+      </w:pPr>
+      <w:rPr>
+        <w:rFonts w:ascii="Aptos" w:eastAsiaTheme="minorHAnsi" w:hAnsi="Aptos" w:cstheme="minorBidi" w:hint="default"/>
+      </w:rPr>
+    </w:lvl>
+    <w:lvl w:ilvl="1" w:tplc="04090003" w:tentative="1">
+      <w:start w:val="1"/>
+      <w:numFmt w:val="bullet"/>
+      <w:lvlText w:val="o"/>
+      <w:lvlJc w:val="left"/>
+      <w:pPr>
+        <w:ind w:left="1440" w:hanging="360"/>
+      </w:pPr>
+      <w:rPr>
+        <w:rFonts w:ascii="Courier New" w:hAnsi="Courier New" w:cs="Courier New" w:hint="default"/>
+      </w:rPr>
+    </w:lvl>
+    <w:lvl w:ilvl="2" w:tplc="04090005" w:tentative="1">
+      <w:start w:val="1"/>
+      <w:numFmt w:val="bullet"/>
+      <w:lvlText w:val=""/>
+      <w:lvlJc w:val="left"/>
+      <w:pPr>
+        <w:ind w:left="2160" w:hanging="360"/>
+      </w:pPr>
+      <w:rPr>
+        <w:rFonts w:ascii="Wingdings" w:hAnsi="Wingdings" w:hint="default"/>
+      </w:rPr>
+    </w:lvl>
+    <w:lvl w:ilvl="3" w:tplc="04090001" w:tentative="1">
+      <w:start w:val="1"/>
+      <w:numFmt w:val="bullet"/>
+      <w:lvlText w:val=""/>
+      <w:lvlJc w:val="left"/>
+      <w:pPr>
+        <w:ind w:left="2880" w:hanging="360"/>
+      </w:pPr>
+      <w:rPr>
+        <w:rFonts w:ascii="Symbol" w:hAnsi="Symbol" w:hint="default"/>
+      </w:rPr>
+    </w:lvl>
+    <w:lvl w:ilvl="4" w:tplc="04090003" w:tentative="1">
+      <w:start w:val="1"/>
+      <w:numFmt w:val="bullet"/>
+      <w:lvlText w:val="o"/>
+      <w:lvlJc w:val="left"/>
+      <w:pPr>
+        <w:ind w:left="3600" w:hanging="360"/>
+      </w:pPr>
+      <w:rPr>
+        <w:rFonts w:ascii="Courier New" w:hAnsi="Courier New" w:cs="Courier New" w:hint="default"/>
+      </w:rPr>
+    </w:lvl>
+    <w:lvl w:ilvl="5" w:tplc="04090005" w:tentative="1">
+      <w:start w:val="1"/>
+      <w:numFmt w:val="bullet"/>
+      <w:lvlText w:val=""/>
+      <w:lvlJc w:val="left"/>
+      <w:pPr>
+        <w:ind w:left="4320" w:hanging="360"/>
+      </w:pPr>
+      <w:rPr>
+        <w:rFonts w:ascii="Wingdings" w:hAnsi="Wingdings" w:hint="default"/>
+      </w:rPr>
+    </w:lvl>
+    <w:lvl w:ilvl="6" w:tplc="04090001" w:tentative="1">
+      <w:start w:val="1"/>
+      <w:numFmt w:val="bullet"/>
+      <w:lvlText w:val=""/>
+      <w:lvlJc w:val="left"/>
+      <w:pPr>
+        <w:ind w:left="5040" w:hanging="360"/>
+      </w:pPr>
+      <w:rPr>
+        <w:rFonts w:ascii="Symbol" w:hAnsi="Symbol" w:hint="default"/>
+      </w:rPr>
+    </w:lvl>
+    <w:lvl w:ilvl="7" w:tplc="04090003" w:tentative="1">
+      <w:start w:val="1"/>
+      <w:numFmt w:val="bullet"/>
+      <w:lvlText w:val="o"/>
+      <w:lvlJc w:val="left"/>
+      <w:pPr>
+        <w:ind w:left="5760" w:hanging="360"/>
+      </w:pPr>
+      <w:rPr>
+        <w:rFonts w:ascii="Courier New" w:hAnsi="Courier New" w:cs="Courier New" w:hint="default"/>
+      </w:rPr>
+    </w:lvl>
+    <w:lvl w:ilvl="8" w:tplc="04090005" w:tentative="1">
+      <w:start w:val="1"/>
+      <w:numFmt w:val="bullet"/>
+      <w:lvlText w:val=""/>
+      <w:lvlJc w:val="left"/>
+      <w:pPr>
+        <w:ind w:left="6480" w:hanging="360"/>
+      </w:pPr>
+      <w:rPr>
+        <w:rFonts w:ascii="Wingdings" w:hAnsi="Wingdings" w:hint="default"/>
+      </w:rPr>
+    </w:lvl>
+  </w:abstractNum>
+  <w:abstractNum w:abstractNumId="4" w15:restartNumberingAfterBreak="0">
     <w:nsid w:val="4CF21597"/>
     <w:multiLevelType w:val="hybridMultilevel"/>
     <w:tmpl w:val="BF246050"/>
@@ -2764,7 +3191,7 @@
       </w:pPr>
     </w:lvl>
   </w:abstractNum>
-  <w:abstractNum w:abstractNumId="4" w15:restartNumberingAfterBreak="0">
+  <w:abstractNum w:abstractNumId="5" w15:restartNumberingAfterBreak="0">
     <w:nsid w:val="56AC5296"/>
     <w:multiLevelType w:val="hybridMultilevel"/>
     <w:tmpl w:val="D79C164A"/>
@@ -2853,7 +3280,96 @@
       </w:pPr>
     </w:lvl>
   </w:abstractNum>
-  <w:abstractNum w:abstractNumId="5" w15:restartNumberingAfterBreak="0">
+  <w:abstractNum w:abstractNumId="6" w15:restartNumberingAfterBreak="0">
+    <w:nsid w:val="76531B91"/>
+    <w:multiLevelType w:val="hybridMultilevel"/>
+    <w:tmpl w:val="D7E03142"/>
+    <w:lvl w:ilvl="0" w:tplc="0409000F">
+      <w:start w:val="1"/>
+      <w:numFmt w:val="decimal"/>
+      <w:lvlText w:val="%1."/>
+      <w:lvlJc w:val="left"/>
+      <w:pPr>
+        <w:ind w:left="720" w:hanging="360"/>
+      </w:pPr>
+      <w:rPr>
+        <w:rFonts w:hint="default"/>
+      </w:rPr>
+    </w:lvl>
+    <w:lvl w:ilvl="1" w:tplc="04090019">
+      <w:start w:val="1"/>
+      <w:numFmt w:val="lowerLetter"/>
+      <w:lvlText w:val="%2."/>
+      <w:lvlJc w:val="left"/>
+      <w:pPr>
+        <w:ind w:left="1440" w:hanging="360"/>
+      </w:pPr>
+    </w:lvl>
+    <w:lvl w:ilvl="2" w:tplc="0409001B" w:tentative="1">
+      <w:start w:val="1"/>
+      <w:numFmt w:val="lowerRoman"/>
+      <w:lvlText w:val="%3."/>
+      <w:lvlJc w:val="right"/>
+      <w:pPr>
+        <w:ind w:left="2160" w:hanging="180"/>
+      </w:pPr>
+    </w:lvl>
+    <w:lvl w:ilvl="3" w:tplc="0409000F" w:tentative="1">
+      <w:start w:val="1"/>
+      <w:numFmt w:val="decimal"/>
+      <w:lvlText w:val="%4."/>
+      <w:lvlJc w:val="left"/>
+      <w:pPr>
+        <w:ind w:left="2880" w:hanging="360"/>
+      </w:pPr>
+    </w:lvl>
+    <w:lvl w:ilvl="4" w:tplc="04090019" w:tentative="1">
+      <w:start w:val="1"/>
+      <w:numFmt w:val="lowerLetter"/>
+      <w:lvlText w:val="%5."/>
+      <w:lvlJc w:val="left"/>
+      <w:pPr>
+        <w:ind w:left="3600" w:hanging="360"/>
+      </w:pPr>
+    </w:lvl>
+    <w:lvl w:ilvl="5" w:tplc="0409001B" w:tentative="1">
+      <w:start w:val="1"/>
+      <w:numFmt w:val="lowerRoman"/>
+      <w:lvlText w:val="%6."/>
+      <w:lvlJc w:val="right"/>
+      <w:pPr>
+        <w:ind w:left="4320" w:hanging="180"/>
+      </w:pPr>
+    </w:lvl>
+    <w:lvl w:ilvl="6" w:tplc="0409000F" w:tentative="1">
+      <w:start w:val="1"/>
+      <w:numFmt w:val="decimal"/>
+      <w:lvlText w:val="%7."/>
+      <w:lvlJc w:val="left"/>
+      <w:pPr>
+        <w:ind w:left="5040" w:hanging="360"/>
+      </w:pPr>
+    </w:lvl>
+    <w:lvl w:ilvl="7" w:tplc="04090019" w:tentative="1">
+      <w:start w:val="1"/>
+      <w:numFmt w:val="lowerLetter"/>
+      <w:lvlText w:val="%8."/>
+      <w:lvlJc w:val="left"/>
+      <w:pPr>
+        <w:ind w:left="5760" w:hanging="360"/>
+      </w:pPr>
+    </w:lvl>
+    <w:lvl w:ilvl="8" w:tplc="0409001B" w:tentative="1">
+      <w:start w:val="1"/>
+      <w:numFmt w:val="lowerRoman"/>
+      <w:lvlText w:val="%9."/>
+      <w:lvlJc w:val="right"/>
+      <w:pPr>
+        <w:ind w:left="6480" w:hanging="180"/>
+      </w:pPr>
+    </w:lvl>
+  </w:abstractNum>
+  <w:abstractNum w:abstractNumId="7" w15:restartNumberingAfterBreak="0">
     <w:nsid w:val="76E174E5"/>
     <w:multiLevelType w:val="hybridMultilevel"/>
     <w:tmpl w:val="04ACA9E4"/>
@@ -2943,22 +3459,28 @@
     </w:lvl>
   </w:abstractNum>
   <w:num w:numId="1" w16cid:durableId="1247300395">
-    <w:abstractNumId w:val="4"/>
+    <w:abstractNumId w:val="5"/>
   </w:num>
   <w:num w:numId="2" w16cid:durableId="1665862276">
     <w:abstractNumId w:val="0"/>
   </w:num>
   <w:num w:numId="3" w16cid:durableId="793446849">
-    <w:abstractNumId w:val="3"/>
+    <w:abstractNumId w:val="4"/>
   </w:num>
   <w:num w:numId="4" w16cid:durableId="697435556">
     <w:abstractNumId w:val="1"/>
   </w:num>
   <w:num w:numId="5" w16cid:durableId="1651715324">
-    <w:abstractNumId w:val="5"/>
+    <w:abstractNumId w:val="7"/>
   </w:num>
   <w:num w:numId="6" w16cid:durableId="2102529659">
     <w:abstractNumId w:val="2"/>
+  </w:num>
+  <w:num w:numId="7" w16cid:durableId="1885170647">
+    <w:abstractNumId w:val="6"/>
+  </w:num>
+  <w:num w:numId="8" w16cid:durableId="124936205">
+    <w:abstractNumId w:val="3"/>
   </w:num>
 </w:numbering>
 </file>
@@ -3561,6 +4083,7 @@
   <w:style w:type="character" w:default="1" w:styleId="DefaultParagraphFont">
     <w:name w:val="Default Paragraph Font"/>
     <w:uiPriority w:val="1"/>
+    <w:semiHidden/>
     <w:unhideWhenUsed/>
   </w:style>
   <w:style w:type="table" w:default="1" w:styleId="TableNormal">

</xml_diff>